<commit_message>
Fixed some 429 errors.
</commit_message>
<xml_diff>
--- a/HtmlTemplates/Doc/Specification Templates - Technical.docx
+++ b/HtmlTemplates/Doc/Specification Templates - Technical.docx
@@ -186,31 +186,7 @@
     <w:p/>
     <w:p>
       <w:r>
-        <w:t xml:space="preserve">The </w:t>
-      </w:r>
-      <w:proofErr w:type="spellStart"/>
-      <w:r>
-        <w:t>Api</w:t>
-      </w:r>
-      <w:proofErr w:type="spellEnd"/>
-      <w:r>
-        <w:t xml:space="preserve"> Key is needed for accessing the Rest </w:t>
-      </w:r>
-      <w:proofErr w:type="spellStart"/>
-      <w:r>
-        <w:t>Api</w:t>
-      </w:r>
-      <w:proofErr w:type="spellEnd"/>
-      <w:r>
-        <w:t xml:space="preserve">. There is a feature that simulates user context logins. It is based on a CVL which contain, key = </w:t>
-      </w:r>
-      <w:proofErr w:type="spellStart"/>
-      <w:r>
-        <w:t>Api</w:t>
-      </w:r>
-      <w:proofErr w:type="spellEnd"/>
-      <w:r>
-        <w:t xml:space="preserve"> Key</w:t>
+        <w:t>The Api Key is needed for accessing the Rest Api. There is a feature that simulates user context logins. It is based on a CVL which contain, key = Api Key</w:t>
       </w:r>
       <w:r>
         <w:t xml:space="preserve"> and Value = </w:t>
@@ -224,7 +200,6 @@
       <w:r>
         <w:t xml:space="preserve"> You must set the Id of the CVL by setting the ‘</w:t>
       </w:r>
-      <w:proofErr w:type="spellStart"/>
       <w:r>
         <w:rPr>
           <w:b/>
@@ -232,7 +207,6 @@
         </w:rPr>
         <w:t>apiKeyUserCVL</w:t>
       </w:r>
-      <w:proofErr w:type="spellEnd"/>
       <w:r>
         <w:t>’ variable.</w:t>
       </w:r>
@@ -295,7 +269,6 @@
       <w:r>
         <w:t>it will go to the ‘</w:t>
       </w:r>
-      <w:proofErr w:type="spellStart"/>
       <w:r>
         <w:rPr>
           <w:b/>
@@ -303,7 +276,6 @@
         </w:rPr>
         <w:t>fallbackApiKey</w:t>
       </w:r>
-      <w:proofErr w:type="spellEnd"/>
       <w:r>
         <w:t xml:space="preserve">’ variable. This </w:t>
       </w:r>
@@ -315,15 +287,7 @@
         <w:t>must</w:t>
       </w:r>
       <w:r>
-        <w:t xml:space="preserve"> be set with a valid REST </w:t>
-      </w:r>
-      <w:proofErr w:type="spellStart"/>
-      <w:r>
-        <w:t>Api</w:t>
-      </w:r>
-      <w:proofErr w:type="spellEnd"/>
-      <w:r>
-        <w:t xml:space="preserve"> Key.</w:t>
+        <w:t xml:space="preserve"> be set with a valid REST Api Key.</w:t>
       </w:r>
     </w:p>
     <w:p/>
@@ -393,7 +357,6 @@
       <w:r>
         <w:t>The ‘</w:t>
       </w:r>
-      <w:proofErr w:type="spellStart"/>
       <w:r>
         <w:rPr>
           <w:b/>
@@ -401,12 +364,17 @@
         </w:rPr>
         <w:t>specificationTypeId</w:t>
       </w:r>
-      <w:proofErr w:type="spellEnd"/>
       <w:r>
         <w:t>’</w:t>
       </w:r>
       <w:r>
-        <w:t>-variable is the entity type of a Specification entity.</w:t>
+        <w:t xml:space="preserve">-variable is the entity type of </w:t>
+      </w:r>
+      <w:r>
+        <w:t>the</w:t>
+      </w:r>
+      <w:r>
+        <w:t xml:space="preserve"> Specification entity.</w:t>
       </w:r>
     </w:p>
     <w:p/>
@@ -414,8 +382,6 @@
       <w:r>
         <w:t>The ‘</w:t>
       </w:r>
-      <w:proofErr w:type="spellStart"/>
-      <w:proofErr w:type="gramStart"/>
       <w:r>
         <w:rPr>
           <w:b/>
@@ -423,11 +389,9 @@
         </w:rPr>
         <w:t>specificationTemplateChunkSize</w:t>
       </w:r>
-      <w:proofErr w:type="spellEnd"/>
       <w:r>
         <w:t>‘</w:t>
       </w:r>
-      <w:proofErr w:type="gramEnd"/>
       <w:r>
         <w:t>-</w:t>
       </w:r>
@@ -486,15 +450,7 @@
         </w:numPr>
       </w:pPr>
       <w:r>
-        <w:t xml:space="preserve">The REST </w:t>
-      </w:r>
-      <w:proofErr w:type="spellStart"/>
-      <w:r>
-        <w:t>Api</w:t>
-      </w:r>
-      <w:proofErr w:type="spellEnd"/>
-      <w:r>
-        <w:t xml:space="preserve"> has a limitation of running 10 simultaneous requests. To limit the number of simultaneous requests is called throttling and is applied in the template.</w:t>
+        <w:t>The REST Api has a limitation of running 10 simultaneous requests. To limit the number of simultaneous requests is called throttling and is applied in the template.</w:t>
       </w:r>
     </w:p>
     <w:p/>
@@ -698,49 +654,7 @@
         <w:rPr>
           <w:rFonts w:ascii="Nunito Sans" w:hAnsi="Nunito Sans"/>
         </w:rPr>
-        <w:t xml:space="preserve"> </w:t>
-      </w:r>
-      <w:proofErr w:type="spellStart"/>
-      <w:r>
-        <w:rPr>
-          <w:rFonts w:ascii="Nunito Sans" w:hAnsi="Nunito Sans"/>
-        </w:rPr>
-        <w:t>EntityId</w:t>
-      </w:r>
-      <w:proofErr w:type="spellEnd"/>
-      <w:r>
-        <w:rPr>
-          <w:rFonts w:ascii="Nunito Sans" w:hAnsi="Nunito Sans"/>
-        </w:rPr>
-        <w:t xml:space="preserve">, </w:t>
-      </w:r>
-      <w:proofErr w:type="spellStart"/>
-      <w:r>
-        <w:rPr>
-          <w:rFonts w:ascii="Nunito Sans" w:hAnsi="Nunito Sans"/>
-        </w:rPr>
-        <w:t>ProductNumber</w:t>
-      </w:r>
-      <w:proofErr w:type="spellEnd"/>
-      <w:r>
-        <w:rPr>
-          <w:rFonts w:ascii="Nunito Sans" w:hAnsi="Nunito Sans"/>
-        </w:rPr>
-        <w:t xml:space="preserve"> and </w:t>
-      </w:r>
-      <w:proofErr w:type="spellStart"/>
-      <w:r>
-        <w:rPr>
-          <w:rFonts w:ascii="Nunito Sans" w:hAnsi="Nunito Sans"/>
-        </w:rPr>
-        <w:t>SpecificationName</w:t>
-      </w:r>
-      <w:proofErr w:type="spellEnd"/>
-      <w:r>
-        <w:rPr>
-          <w:rFonts w:ascii="Nunito Sans" w:hAnsi="Nunito Sans"/>
-        </w:rPr>
-        <w:t>:</w:t>
+        <w:t xml:space="preserve"> EntityId, ProductNumber and SpecificationName:</w:t>
       </w:r>
       <w:r>
         <w:rPr>
@@ -820,21 +734,7 @@
         <w:rPr>
           <w:rFonts w:ascii="Nunito Sans" w:hAnsi="Nunito Sans"/>
         </w:rPr>
-        <w:t xml:space="preserve">, the </w:t>
-      </w:r>
-      <w:proofErr w:type="spellStart"/>
-      <w:r>
-        <w:rPr>
-          <w:rFonts w:ascii="Nunito Sans" w:hAnsi="Nunito Sans"/>
-        </w:rPr>
-        <w:t>columnName</w:t>
-      </w:r>
-      <w:proofErr w:type="spellEnd"/>
-      <w:r>
-        <w:rPr>
-          <w:rFonts w:ascii="Nunito Sans" w:hAnsi="Nunito Sans"/>
-        </w:rPr>
-        <w:t xml:space="preserve"> method,</w:t>
+        <w:t>, the columnName method,</w:t>
       </w:r>
       <w:r>
         <w:rPr>
@@ -846,21 +746,7 @@
         <w:rPr>
           <w:rFonts w:ascii="Nunito Sans" w:hAnsi="Nunito Sans"/>
         </w:rPr>
-        <w:t xml:space="preserve">, the </w:t>
-      </w:r>
-      <w:proofErr w:type="spellStart"/>
-      <w:r>
-        <w:rPr>
-          <w:rFonts w:ascii="Nunito Sans" w:hAnsi="Nunito Sans"/>
-        </w:rPr>
-        <w:t>exportOperation</w:t>
-      </w:r>
-      <w:proofErr w:type="spellEnd"/>
-      <w:r>
-        <w:rPr>
-          <w:rFonts w:ascii="Nunito Sans" w:hAnsi="Nunito Sans"/>
-        </w:rPr>
-        <w:t xml:space="preserve"> method,</w:t>
+        <w:t>, the exportOperation method,</w:t>
       </w:r>
       <w:r>
         <w:rPr>
@@ -972,14 +858,12 @@
         </w:rPr>
         <w:t xml:space="preserve"> The method called in this case is the ‘</w:t>
       </w:r>
-      <w:proofErr w:type="spellStart"/>
       <w:r>
         <w:rPr>
           <w:rFonts w:ascii="Nunito Sans" w:hAnsi="Nunito Sans"/>
         </w:rPr>
         <w:t>validationAdditionalEntityInformation</w:t>
       </w:r>
-      <w:proofErr w:type="spellEnd"/>
       <w:r>
         <w:rPr>
           <w:rFonts w:ascii="Nunito Sans" w:hAnsi="Nunito Sans"/>
@@ -2893,7 +2777,7 @@
 </file>
 
 <file path=customXml/itemProps4.xml><?xml version="1.0" encoding="utf-8"?>
-<ds:datastoreItem xmlns:ds="http://schemas.openxmlformats.org/officeDocument/2006/customXml" ds:itemID="{42680B29-C442-41D2-9DD3-E0DB8757A7BE}">
+<ds:datastoreItem xmlns:ds="http://schemas.openxmlformats.org/officeDocument/2006/customXml" ds:itemID="{2519ACA3-4F74-41C2-A5F8-A39007EF734E}">
   <ds:schemaRefs>
     <ds:schemaRef ds:uri="http://schemas.openxmlformats.org/officeDocument/2006/bibliography"/>
   </ds:schemaRefs>

</xml_diff>

<commit_message>
Present error in response if save failes (#6)
* Throttling the specification put requests. If an error during the put, list the error response together with the entity id.

* New version 1.0.0.4.

* Updated Mass Update template for new version, 1.0.0.4

Logging message when an update of a specification field fails.
Throttling CVLValue fetch.

* Updated documentation.

* Fixed some 429 errors.

* New version.

* Double should be able to handle 0

* Exchanged methods for checking int and float.

* Hindering new selection of work area if download in progress.

* Hindering work area selection if download is running.

* Fixed problem with empty multi value CVL was set to []. No set to ""

Co-authored-by: MagnusB67 <magnus.balldin@inriver.com>
</commit_message>
<xml_diff>
--- a/HtmlTemplates/Doc/Specification Templates - Technical.docx
+++ b/HtmlTemplates/Doc/Specification Templates - Technical.docx
@@ -1,6 +1,6 @@
 
 <file path=word/document.xml><?xml version="1.0" encoding="utf-8"?>
-<w:document xmlns:wpc="http://schemas.microsoft.com/office/word/2010/wordprocessingCanvas" xmlns:cx="http://schemas.microsoft.com/office/drawing/2014/chartex" xmlns:cx1="http://schemas.microsoft.com/office/drawing/2015/9/8/chartex" xmlns:cx2="http://schemas.microsoft.com/office/drawing/2015/10/21/chartex" xmlns:cx3="http://schemas.microsoft.com/office/drawing/2016/5/9/chartex" xmlns:cx4="http://schemas.microsoft.com/office/drawing/2016/5/10/chartex" xmlns:cx5="http://schemas.microsoft.com/office/drawing/2016/5/11/chartex" xmlns:cx6="http://schemas.microsoft.com/office/drawing/2016/5/12/chartex" xmlns:cx7="http://schemas.microsoft.com/office/drawing/2016/5/13/chartex" xmlns:cx8="http://schemas.microsoft.com/office/drawing/2016/5/14/chartex" xmlns:mc="http://schemas.openxmlformats.org/markup-compatibility/2006" xmlns:aink="http://schemas.microsoft.com/office/drawing/2016/ink" xmlns:am3d="http://schemas.microsoft.com/office/drawing/2017/model3d" xmlns:o="urn:schemas-microsoft-com:office:office" xmlns:r="http://schemas.openxmlformats.org/officeDocument/2006/relationships" xmlns:m="http://schemas.openxmlformats.org/officeDocument/2006/math" xmlns:v="urn:schemas-microsoft-com:vml" xmlns:wp14="http://schemas.microsoft.com/office/word/2010/wordprocessingDrawing" xmlns:wp="http://schemas.openxmlformats.org/drawingml/2006/wordprocessingDrawing" xmlns:w10="urn:schemas-microsoft-com:office:word" xmlns:w="http://schemas.openxmlformats.org/wordprocessingml/2006/main" xmlns:w14="http://schemas.microsoft.com/office/word/2010/wordml" xmlns:w15="http://schemas.microsoft.com/office/word/2012/wordml" xmlns:w16cid="http://schemas.microsoft.com/office/word/2016/wordml/cid" xmlns:w16se="http://schemas.microsoft.com/office/word/2015/wordml/symex" xmlns:wpg="http://schemas.microsoft.com/office/word/2010/wordprocessingGroup" xmlns:wpi="http://schemas.microsoft.com/office/word/2010/wordprocessingInk" xmlns:wne="http://schemas.microsoft.com/office/word/2006/wordml" xmlns:wps="http://schemas.microsoft.com/office/word/2010/wordprocessingShape" mc:Ignorable="w14 w15 w16se w16cid wp14">
+<w:document xmlns:wpc="http://schemas.microsoft.com/office/word/2010/wordprocessingCanvas" xmlns:cx="http://schemas.microsoft.com/office/drawing/2014/chartex" xmlns:cx1="http://schemas.microsoft.com/office/drawing/2015/9/8/chartex" xmlns:cx2="http://schemas.microsoft.com/office/drawing/2015/10/21/chartex" xmlns:cx3="http://schemas.microsoft.com/office/drawing/2016/5/9/chartex" xmlns:cx4="http://schemas.microsoft.com/office/drawing/2016/5/10/chartex" xmlns:cx5="http://schemas.microsoft.com/office/drawing/2016/5/11/chartex" xmlns:cx6="http://schemas.microsoft.com/office/drawing/2016/5/12/chartex" xmlns:cx7="http://schemas.microsoft.com/office/drawing/2016/5/13/chartex" xmlns:cx8="http://schemas.microsoft.com/office/drawing/2016/5/14/chartex" xmlns:mc="http://schemas.openxmlformats.org/markup-compatibility/2006" xmlns:aink="http://schemas.microsoft.com/office/drawing/2016/ink" xmlns:am3d="http://schemas.microsoft.com/office/drawing/2017/model3d" xmlns:o="urn:schemas-microsoft-com:office:office" xmlns:r="http://schemas.openxmlformats.org/officeDocument/2006/relationships" xmlns:m="http://schemas.openxmlformats.org/officeDocument/2006/math" xmlns:v="urn:schemas-microsoft-com:vml" xmlns:wp14="http://schemas.microsoft.com/office/word/2010/wordprocessingDrawing" xmlns:wp="http://schemas.openxmlformats.org/drawingml/2006/wordprocessingDrawing" xmlns:w10="urn:schemas-microsoft-com:office:word" xmlns:w="http://schemas.openxmlformats.org/wordprocessingml/2006/main" xmlns:w14="http://schemas.microsoft.com/office/word/2010/wordml" xmlns:w15="http://schemas.microsoft.com/office/word/2012/wordml" xmlns:w16cex="http://schemas.microsoft.com/office/word/2018/wordml/cex" xmlns:w16cid="http://schemas.microsoft.com/office/word/2016/wordml/cid" xmlns:w16="http://schemas.microsoft.com/office/word/2018/wordml" xmlns:w16se="http://schemas.microsoft.com/office/word/2015/wordml/symex" xmlns:wpg="http://schemas.microsoft.com/office/word/2010/wordprocessingGroup" xmlns:wpi="http://schemas.microsoft.com/office/word/2010/wordprocessingInk" xmlns:wne="http://schemas.microsoft.com/office/word/2006/wordml" xmlns:wps="http://schemas.microsoft.com/office/word/2010/wordprocessingShape" mc:Ignorable="w14 w15 w16se w16cid w16 w16cex wp14">
   <w:body>
     <w:p>
       <w:pPr>
@@ -115,18 +115,25 @@
       <w:pPr>
         <w:rPr>
           <w:rFonts w:ascii="Nunito Sans" w:hAnsi="Nunito Sans"/>
+        </w:rPr>
+      </w:pPr>
+      <w:r>
+        <w:rPr>
+          <w:rFonts w:ascii="Nunito Sans" w:hAnsi="Nunito Sans"/>
+        </w:rPr>
+        <w:t>There is a section in the Html Templates that looks like this:</w:t>
+      </w:r>
+    </w:p>
+    <w:p>
+      <w:pPr>
+        <w:rPr>
+          <w:rFonts w:ascii="Nunito Sans" w:hAnsi="Nunito Sans"/>
           <w:b/>
           <w:color w:val="000000" w:themeColor="text1"/>
           <w:sz w:val="28"/>
           <w:szCs w:val="28"/>
         </w:rPr>
       </w:pPr>
-      <w:r>
-        <w:rPr>
-          <w:rFonts w:ascii="Nunito Sans" w:hAnsi="Nunito Sans"/>
-        </w:rPr>
-        <w:t>There is a section in the Html Templates that looks like this:</w:t>
-      </w:r>
     </w:p>
     <w:p>
       <w:r>
@@ -179,31 +186,7 @@
     <w:p/>
     <w:p>
       <w:r>
-        <w:t xml:space="preserve">The </w:t>
-      </w:r>
-      <w:proofErr w:type="spellStart"/>
-      <w:r>
-        <w:t>Api</w:t>
-      </w:r>
-      <w:proofErr w:type="spellEnd"/>
-      <w:r>
-        <w:t xml:space="preserve"> Key is needed for accessing the Rest </w:t>
-      </w:r>
-      <w:proofErr w:type="spellStart"/>
-      <w:r>
-        <w:t>Api</w:t>
-      </w:r>
-      <w:proofErr w:type="spellEnd"/>
-      <w:r>
-        <w:t xml:space="preserve">. There is a feature that simulates user context logins. It is based on a CVL which contain, key = </w:t>
-      </w:r>
-      <w:proofErr w:type="spellStart"/>
-      <w:r>
-        <w:t>Api</w:t>
-      </w:r>
-      <w:proofErr w:type="spellEnd"/>
-      <w:r>
-        <w:t xml:space="preserve"> Key</w:t>
+        <w:t>The Api Key is needed for accessing the Rest Api. There is a feature that simulates user context logins. It is based on a CVL which contain, key = Api Key</w:t>
       </w:r>
       <w:r>
         <w:t xml:space="preserve"> and Value = </w:t>
@@ -217,11 +200,13 @@
       <w:r>
         <w:t xml:space="preserve"> You must set the Id of the CVL by setting the ‘</w:t>
       </w:r>
-      <w:proofErr w:type="spellStart"/>
-      <w:r>
+      <w:r>
+        <w:rPr>
+          <w:b/>
+          <w:bCs/>
+        </w:rPr>
         <w:t>apiKeyUserCVL</w:t>
       </w:r>
-      <w:proofErr w:type="spellEnd"/>
       <w:r>
         <w:t>’ variable.</w:t>
       </w:r>
@@ -284,37 +269,44 @@
       <w:r>
         <w:t>it will go to the ‘</w:t>
       </w:r>
-      <w:proofErr w:type="spellStart"/>
-      <w:r>
-        <w:t>fallbackApiKey</w:t>
-      </w:r>
-      <w:proofErr w:type="spellEnd"/>
-      <w:r>
-        <w:t xml:space="preserve">’ variable. This </w:t>
-      </w:r>
       <w:r>
         <w:rPr>
           <w:b/>
           <w:bCs/>
         </w:rPr>
+        <w:t>fallbackApiKey</w:t>
+      </w:r>
+      <w:r>
+        <w:t xml:space="preserve">’ variable. This </w:t>
+      </w:r>
+      <w:r>
+        <w:rPr>
+          <w:b/>
+          <w:bCs/>
+        </w:rPr>
         <w:t>must</w:t>
       </w:r>
       <w:r>
-        <w:t xml:space="preserve"> be set with a valid REST </w:t>
-      </w:r>
-      <w:proofErr w:type="spellStart"/>
-      <w:r>
-        <w:t>Api</w:t>
-      </w:r>
-      <w:proofErr w:type="spellEnd"/>
-      <w:r>
-        <w:t xml:space="preserve"> Key.</w:t>
+        <w:t xml:space="preserve"> be set with a valid REST Api Key.</w:t>
       </w:r>
     </w:p>
     <w:p/>
     <w:p>
       <w:r>
-        <w:t>The ‘language’ is setting the default language of the template. See Control Center for valid language codes.</w:t>
+        <w:t>The ‘</w:t>
+      </w:r>
+      <w:r>
+        <w:rPr>
+          <w:b/>
+          <w:bCs/>
+        </w:rPr>
+        <w:t>language</w:t>
+      </w:r>
+      <w:r>
+        <w:t>’</w:t>
+      </w:r>
+      <w:r>
+        <w:t xml:space="preserve"> is setting the default language of the template. See Control Center for valid language codes.</w:t>
       </w:r>
     </w:p>
     <w:p/>
@@ -365,11 +357,38 @@
       <w:r>
         <w:t>The ‘</w:t>
       </w:r>
-      <w:proofErr w:type="spellStart"/>
-      <w:r>
+      <w:r>
+        <w:rPr>
+          <w:b/>
+          <w:bCs/>
+        </w:rPr>
+        <w:t>specificationTypeId</w:t>
+      </w:r>
+      <w:r>
+        <w:t>’</w:t>
+      </w:r>
+      <w:r>
+        <w:t xml:space="preserve">-variable is the entity type of </w:t>
+      </w:r>
+      <w:r>
+        <w:t>the</w:t>
+      </w:r>
+      <w:r>
+        <w:t xml:space="preserve"> Specification entity.</w:t>
+      </w:r>
+    </w:p>
+    <w:p/>
+    <w:p>
+      <w:r>
+        <w:t>The ‘</w:t>
+      </w:r>
+      <w:r>
+        <w:rPr>
+          <w:b/>
+          <w:bCs/>
+        </w:rPr>
         <w:t>specificationTemplateChunkSize</w:t>
       </w:r>
-      <w:proofErr w:type="spellEnd"/>
       <w:r>
         <w:t>‘</w:t>
       </w:r>
@@ -431,15 +450,7 @@
         </w:numPr>
       </w:pPr>
       <w:r>
-        <w:t xml:space="preserve">The REST </w:t>
-      </w:r>
-      <w:proofErr w:type="spellStart"/>
-      <w:r>
-        <w:t>Api</w:t>
-      </w:r>
-      <w:proofErr w:type="spellEnd"/>
-      <w:r>
-        <w:t xml:space="preserve"> has a limitation of running 10 simultaneous requests. To limit the number of simultaneous requests is called throttling and is applied in the template.</w:t>
+        <w:t>The REST Api has a limitation of running 10 simultaneous requests. To limit the number of simultaneous requests is called throttling and is applied in the template.</w:t>
       </w:r>
     </w:p>
     <w:p/>
@@ -643,49 +654,7 @@
         <w:rPr>
           <w:rFonts w:ascii="Nunito Sans" w:hAnsi="Nunito Sans"/>
         </w:rPr>
-        <w:t xml:space="preserve"> </w:t>
-      </w:r>
-      <w:proofErr w:type="spellStart"/>
-      <w:r>
-        <w:rPr>
-          <w:rFonts w:ascii="Nunito Sans" w:hAnsi="Nunito Sans"/>
-        </w:rPr>
-        <w:t>EntityId</w:t>
-      </w:r>
-      <w:proofErr w:type="spellEnd"/>
-      <w:r>
-        <w:rPr>
-          <w:rFonts w:ascii="Nunito Sans" w:hAnsi="Nunito Sans"/>
-        </w:rPr>
-        <w:t xml:space="preserve">, </w:t>
-      </w:r>
-      <w:proofErr w:type="spellStart"/>
-      <w:r>
-        <w:rPr>
-          <w:rFonts w:ascii="Nunito Sans" w:hAnsi="Nunito Sans"/>
-        </w:rPr>
-        <w:t>ProductNumber</w:t>
-      </w:r>
-      <w:proofErr w:type="spellEnd"/>
-      <w:r>
-        <w:rPr>
-          <w:rFonts w:ascii="Nunito Sans" w:hAnsi="Nunito Sans"/>
-        </w:rPr>
-        <w:t xml:space="preserve"> and </w:t>
-      </w:r>
-      <w:proofErr w:type="spellStart"/>
-      <w:r>
-        <w:rPr>
-          <w:rFonts w:ascii="Nunito Sans" w:hAnsi="Nunito Sans"/>
-        </w:rPr>
-        <w:t>SpecificationName</w:t>
-      </w:r>
-      <w:proofErr w:type="spellEnd"/>
-      <w:r>
-        <w:rPr>
-          <w:rFonts w:ascii="Nunito Sans" w:hAnsi="Nunito Sans"/>
-        </w:rPr>
-        <w:t>:</w:t>
+        <w:t xml:space="preserve"> EntityId, ProductNumber and SpecificationName:</w:t>
       </w:r>
       <w:r>
         <w:rPr>
@@ -765,21 +734,7 @@
         <w:rPr>
           <w:rFonts w:ascii="Nunito Sans" w:hAnsi="Nunito Sans"/>
         </w:rPr>
-        <w:t xml:space="preserve">, the </w:t>
-      </w:r>
-      <w:proofErr w:type="spellStart"/>
-      <w:r>
-        <w:rPr>
-          <w:rFonts w:ascii="Nunito Sans" w:hAnsi="Nunito Sans"/>
-        </w:rPr>
-        <w:t>columnName</w:t>
-      </w:r>
-      <w:proofErr w:type="spellEnd"/>
-      <w:r>
-        <w:rPr>
-          <w:rFonts w:ascii="Nunito Sans" w:hAnsi="Nunito Sans"/>
-        </w:rPr>
-        <w:t xml:space="preserve"> method,</w:t>
+        <w:t>, the columnName method,</w:t>
       </w:r>
       <w:r>
         <w:rPr>
@@ -791,21 +746,7 @@
         <w:rPr>
           <w:rFonts w:ascii="Nunito Sans" w:hAnsi="Nunito Sans"/>
         </w:rPr>
-        <w:t xml:space="preserve">, the </w:t>
-      </w:r>
-      <w:proofErr w:type="spellStart"/>
-      <w:r>
-        <w:rPr>
-          <w:rFonts w:ascii="Nunito Sans" w:hAnsi="Nunito Sans"/>
-        </w:rPr>
-        <w:t>exportOperation</w:t>
-      </w:r>
-      <w:proofErr w:type="spellEnd"/>
-      <w:r>
-        <w:rPr>
-          <w:rFonts w:ascii="Nunito Sans" w:hAnsi="Nunito Sans"/>
-        </w:rPr>
-        <w:t xml:space="preserve"> method,</w:t>
+        <w:t>, the exportOperation method,</w:t>
       </w:r>
       <w:r>
         <w:rPr>
@@ -909,15 +850,7 @@
         <w:rPr>
           <w:rFonts w:ascii="Nunito Sans" w:hAnsi="Nunito Sans"/>
         </w:rPr>
-        <w:t xml:space="preserve"> </w:t>
-      </w:r>
-      <w:bookmarkStart w:id="0" w:name="_GoBack"/>
-      <w:bookmarkEnd w:id="0"/>
-      <w:r>
-        <w:rPr>
-          <w:rFonts w:ascii="Nunito Sans" w:hAnsi="Nunito Sans"/>
-        </w:rPr>
-        <w:t>validation error more readable.</w:t>
+        <w:t xml:space="preserve"> validation error more readable.</w:t>
       </w:r>
       <w:r>
         <w:rPr>
@@ -925,14 +858,12 @@
         </w:rPr>
         <w:t xml:space="preserve"> The method called in this case is the ‘</w:t>
       </w:r>
-      <w:proofErr w:type="spellStart"/>
       <w:r>
         <w:rPr>
           <w:rFonts w:ascii="Nunito Sans" w:hAnsi="Nunito Sans"/>
         </w:rPr>
         <w:t>validationAdditionalEntityInformation</w:t>
       </w:r>
-      <w:proofErr w:type="spellEnd"/>
       <w:r>
         <w:rPr>
           <w:rFonts w:ascii="Nunito Sans" w:hAnsi="Nunito Sans"/>
@@ -1081,7 +1012,7 @@
 </file>
 
 <file path=word/endnotes.xml><?xml version="1.0" encoding="utf-8"?>
-<w:endnotes xmlns:wpc="http://schemas.microsoft.com/office/word/2010/wordprocessingCanvas" xmlns:cx="http://schemas.microsoft.com/office/drawing/2014/chartex" xmlns:cx1="http://schemas.microsoft.com/office/drawing/2015/9/8/chartex" xmlns:cx2="http://schemas.microsoft.com/office/drawing/2015/10/21/chartex" xmlns:cx3="http://schemas.microsoft.com/office/drawing/2016/5/9/chartex" xmlns:cx4="http://schemas.microsoft.com/office/drawing/2016/5/10/chartex" xmlns:cx5="http://schemas.microsoft.com/office/drawing/2016/5/11/chartex" xmlns:cx6="http://schemas.microsoft.com/office/drawing/2016/5/12/chartex" xmlns:cx7="http://schemas.microsoft.com/office/drawing/2016/5/13/chartex" xmlns:cx8="http://schemas.microsoft.com/office/drawing/2016/5/14/chartex" xmlns:mc="http://schemas.openxmlformats.org/markup-compatibility/2006" xmlns:aink="http://schemas.microsoft.com/office/drawing/2016/ink" xmlns:am3d="http://schemas.microsoft.com/office/drawing/2017/model3d" xmlns:o="urn:schemas-microsoft-com:office:office" xmlns:r="http://schemas.openxmlformats.org/officeDocument/2006/relationships" xmlns:m="http://schemas.openxmlformats.org/officeDocument/2006/math" xmlns:v="urn:schemas-microsoft-com:vml" xmlns:wp14="http://schemas.microsoft.com/office/word/2010/wordprocessingDrawing" xmlns:wp="http://schemas.openxmlformats.org/drawingml/2006/wordprocessingDrawing" xmlns:w10="urn:schemas-microsoft-com:office:word" xmlns:w="http://schemas.openxmlformats.org/wordprocessingml/2006/main" xmlns:w14="http://schemas.microsoft.com/office/word/2010/wordml" xmlns:w15="http://schemas.microsoft.com/office/word/2012/wordml" xmlns:w16cid="http://schemas.microsoft.com/office/word/2016/wordml/cid" xmlns:w16se="http://schemas.microsoft.com/office/word/2015/wordml/symex" xmlns:wpg="http://schemas.microsoft.com/office/word/2010/wordprocessingGroup" xmlns:wpi="http://schemas.microsoft.com/office/word/2010/wordprocessingInk" xmlns:wne="http://schemas.microsoft.com/office/word/2006/wordml" xmlns:wps="http://schemas.microsoft.com/office/word/2010/wordprocessingShape" mc:Ignorable="w14 w15 w16se w16cid wp14">
+<w:endnotes xmlns:wpc="http://schemas.microsoft.com/office/word/2010/wordprocessingCanvas" xmlns:cx="http://schemas.microsoft.com/office/drawing/2014/chartex" xmlns:cx1="http://schemas.microsoft.com/office/drawing/2015/9/8/chartex" xmlns:cx2="http://schemas.microsoft.com/office/drawing/2015/10/21/chartex" xmlns:cx3="http://schemas.microsoft.com/office/drawing/2016/5/9/chartex" xmlns:cx4="http://schemas.microsoft.com/office/drawing/2016/5/10/chartex" xmlns:cx5="http://schemas.microsoft.com/office/drawing/2016/5/11/chartex" xmlns:cx6="http://schemas.microsoft.com/office/drawing/2016/5/12/chartex" xmlns:cx7="http://schemas.microsoft.com/office/drawing/2016/5/13/chartex" xmlns:cx8="http://schemas.microsoft.com/office/drawing/2016/5/14/chartex" xmlns:mc="http://schemas.openxmlformats.org/markup-compatibility/2006" xmlns:aink="http://schemas.microsoft.com/office/drawing/2016/ink" xmlns:am3d="http://schemas.microsoft.com/office/drawing/2017/model3d" xmlns:o="urn:schemas-microsoft-com:office:office" xmlns:r="http://schemas.openxmlformats.org/officeDocument/2006/relationships" xmlns:m="http://schemas.openxmlformats.org/officeDocument/2006/math" xmlns:v="urn:schemas-microsoft-com:vml" xmlns:wp14="http://schemas.microsoft.com/office/word/2010/wordprocessingDrawing" xmlns:wp="http://schemas.openxmlformats.org/drawingml/2006/wordprocessingDrawing" xmlns:w10="urn:schemas-microsoft-com:office:word" xmlns:w="http://schemas.openxmlformats.org/wordprocessingml/2006/main" xmlns:w14="http://schemas.microsoft.com/office/word/2010/wordml" xmlns:w15="http://schemas.microsoft.com/office/word/2012/wordml" xmlns:w16cex="http://schemas.microsoft.com/office/word/2018/wordml/cex" xmlns:w16cid="http://schemas.microsoft.com/office/word/2016/wordml/cid" xmlns:w16="http://schemas.microsoft.com/office/word/2018/wordml" xmlns:w16se="http://schemas.microsoft.com/office/word/2015/wordml/symex" xmlns:wpg="http://schemas.microsoft.com/office/word/2010/wordprocessingGroup" xmlns:wpi="http://schemas.microsoft.com/office/word/2010/wordprocessingInk" xmlns:wne="http://schemas.microsoft.com/office/word/2006/wordml" xmlns:wps="http://schemas.microsoft.com/office/word/2010/wordprocessingShape" mc:Ignorable="w14 w15 w16se w16cid w16 w16cex wp14">
   <w:endnote w:type="separator" w:id="-1">
     <w:p>
       <w:r>
@@ -1100,7 +1031,7 @@
 </file>
 
 <file path=word/footer1.xml><?xml version="1.0" encoding="utf-8"?>
-<w:ftr xmlns:wpc="http://schemas.microsoft.com/office/word/2010/wordprocessingCanvas" xmlns:cx="http://schemas.microsoft.com/office/drawing/2014/chartex" xmlns:cx1="http://schemas.microsoft.com/office/drawing/2015/9/8/chartex" xmlns:cx2="http://schemas.microsoft.com/office/drawing/2015/10/21/chartex" xmlns:cx3="http://schemas.microsoft.com/office/drawing/2016/5/9/chartex" xmlns:cx4="http://schemas.microsoft.com/office/drawing/2016/5/10/chartex" xmlns:cx5="http://schemas.microsoft.com/office/drawing/2016/5/11/chartex" xmlns:cx6="http://schemas.microsoft.com/office/drawing/2016/5/12/chartex" xmlns:cx7="http://schemas.microsoft.com/office/drawing/2016/5/13/chartex" xmlns:cx8="http://schemas.microsoft.com/office/drawing/2016/5/14/chartex" xmlns:mc="http://schemas.openxmlformats.org/markup-compatibility/2006" xmlns:aink="http://schemas.microsoft.com/office/drawing/2016/ink" xmlns:am3d="http://schemas.microsoft.com/office/drawing/2017/model3d" xmlns:o="urn:schemas-microsoft-com:office:office" xmlns:r="http://schemas.openxmlformats.org/officeDocument/2006/relationships" xmlns:m="http://schemas.openxmlformats.org/officeDocument/2006/math" xmlns:v="urn:schemas-microsoft-com:vml" xmlns:wp14="http://schemas.microsoft.com/office/word/2010/wordprocessingDrawing" xmlns:wp="http://schemas.openxmlformats.org/drawingml/2006/wordprocessingDrawing" xmlns:w10="urn:schemas-microsoft-com:office:word" xmlns:w="http://schemas.openxmlformats.org/wordprocessingml/2006/main" xmlns:w14="http://schemas.microsoft.com/office/word/2010/wordml" xmlns:w15="http://schemas.microsoft.com/office/word/2012/wordml" xmlns:w16cid="http://schemas.microsoft.com/office/word/2016/wordml/cid" xmlns:w16se="http://schemas.microsoft.com/office/word/2015/wordml/symex" xmlns:wpg="http://schemas.microsoft.com/office/word/2010/wordprocessingGroup" xmlns:wpi="http://schemas.microsoft.com/office/word/2010/wordprocessingInk" xmlns:wne="http://schemas.microsoft.com/office/word/2006/wordml" xmlns:wps="http://schemas.microsoft.com/office/word/2010/wordprocessingShape" mc:Ignorable="w14 w15 w16se w16cid wp14">
+<w:ftr xmlns:wpc="http://schemas.microsoft.com/office/word/2010/wordprocessingCanvas" xmlns:cx="http://schemas.microsoft.com/office/drawing/2014/chartex" xmlns:cx1="http://schemas.microsoft.com/office/drawing/2015/9/8/chartex" xmlns:cx2="http://schemas.microsoft.com/office/drawing/2015/10/21/chartex" xmlns:cx3="http://schemas.microsoft.com/office/drawing/2016/5/9/chartex" xmlns:cx4="http://schemas.microsoft.com/office/drawing/2016/5/10/chartex" xmlns:cx5="http://schemas.microsoft.com/office/drawing/2016/5/11/chartex" xmlns:cx6="http://schemas.microsoft.com/office/drawing/2016/5/12/chartex" xmlns:cx7="http://schemas.microsoft.com/office/drawing/2016/5/13/chartex" xmlns:cx8="http://schemas.microsoft.com/office/drawing/2016/5/14/chartex" xmlns:mc="http://schemas.openxmlformats.org/markup-compatibility/2006" xmlns:aink="http://schemas.microsoft.com/office/drawing/2016/ink" xmlns:am3d="http://schemas.microsoft.com/office/drawing/2017/model3d" xmlns:o="urn:schemas-microsoft-com:office:office" xmlns:r="http://schemas.openxmlformats.org/officeDocument/2006/relationships" xmlns:m="http://schemas.openxmlformats.org/officeDocument/2006/math" xmlns:v="urn:schemas-microsoft-com:vml" xmlns:wp14="http://schemas.microsoft.com/office/word/2010/wordprocessingDrawing" xmlns:wp="http://schemas.openxmlformats.org/drawingml/2006/wordprocessingDrawing" xmlns:w10="urn:schemas-microsoft-com:office:word" xmlns:w="http://schemas.openxmlformats.org/wordprocessingml/2006/main" xmlns:w14="http://schemas.microsoft.com/office/word/2010/wordml" xmlns:w15="http://schemas.microsoft.com/office/word/2012/wordml" xmlns:w16cex="http://schemas.microsoft.com/office/word/2018/wordml/cex" xmlns:w16cid="http://schemas.microsoft.com/office/word/2016/wordml/cid" xmlns:w16="http://schemas.microsoft.com/office/word/2018/wordml" xmlns:w16se="http://schemas.microsoft.com/office/word/2015/wordml/symex" xmlns:wpg="http://schemas.microsoft.com/office/word/2010/wordprocessingGroup" xmlns:wpi="http://schemas.microsoft.com/office/word/2010/wordprocessingInk" xmlns:wne="http://schemas.microsoft.com/office/word/2006/wordml" xmlns:wps="http://schemas.microsoft.com/office/word/2010/wordprocessingShape" mc:Ignorable="w14 w15 w16se w16cid w16 w16cex wp14">
   <w:p>
     <w:pPr>
       <w:pStyle w:val="Footer"/>
@@ -1138,7 +1069,7 @@
 </file>
 
 <file path=word/footer2.xml><?xml version="1.0" encoding="utf-8"?>
-<w:ftr xmlns:wpc="http://schemas.microsoft.com/office/word/2010/wordprocessingCanvas" xmlns:cx="http://schemas.microsoft.com/office/drawing/2014/chartex" xmlns:cx1="http://schemas.microsoft.com/office/drawing/2015/9/8/chartex" xmlns:cx2="http://schemas.microsoft.com/office/drawing/2015/10/21/chartex" xmlns:cx3="http://schemas.microsoft.com/office/drawing/2016/5/9/chartex" xmlns:cx4="http://schemas.microsoft.com/office/drawing/2016/5/10/chartex" xmlns:cx5="http://schemas.microsoft.com/office/drawing/2016/5/11/chartex" xmlns:cx6="http://schemas.microsoft.com/office/drawing/2016/5/12/chartex" xmlns:cx7="http://schemas.microsoft.com/office/drawing/2016/5/13/chartex" xmlns:cx8="http://schemas.microsoft.com/office/drawing/2016/5/14/chartex" xmlns:mc="http://schemas.openxmlformats.org/markup-compatibility/2006" xmlns:aink="http://schemas.microsoft.com/office/drawing/2016/ink" xmlns:am3d="http://schemas.microsoft.com/office/drawing/2017/model3d" xmlns:o="urn:schemas-microsoft-com:office:office" xmlns:r="http://schemas.openxmlformats.org/officeDocument/2006/relationships" xmlns:m="http://schemas.openxmlformats.org/officeDocument/2006/math" xmlns:v="urn:schemas-microsoft-com:vml" xmlns:wp14="http://schemas.microsoft.com/office/word/2010/wordprocessingDrawing" xmlns:wp="http://schemas.openxmlformats.org/drawingml/2006/wordprocessingDrawing" xmlns:w10="urn:schemas-microsoft-com:office:word" xmlns:w="http://schemas.openxmlformats.org/wordprocessingml/2006/main" xmlns:w14="http://schemas.microsoft.com/office/word/2010/wordml" xmlns:w15="http://schemas.microsoft.com/office/word/2012/wordml" xmlns:w16cid="http://schemas.microsoft.com/office/word/2016/wordml/cid" xmlns:w16se="http://schemas.microsoft.com/office/word/2015/wordml/symex" xmlns:wpg="http://schemas.microsoft.com/office/word/2010/wordprocessingGroup" xmlns:wpi="http://schemas.microsoft.com/office/word/2010/wordprocessingInk" xmlns:wne="http://schemas.microsoft.com/office/word/2006/wordml" xmlns:wps="http://schemas.microsoft.com/office/word/2010/wordprocessingShape" mc:Ignorable="w14 w15 w16se w16cid wp14">
+<w:ftr xmlns:wpc="http://schemas.microsoft.com/office/word/2010/wordprocessingCanvas" xmlns:cx="http://schemas.microsoft.com/office/drawing/2014/chartex" xmlns:cx1="http://schemas.microsoft.com/office/drawing/2015/9/8/chartex" xmlns:cx2="http://schemas.microsoft.com/office/drawing/2015/10/21/chartex" xmlns:cx3="http://schemas.microsoft.com/office/drawing/2016/5/9/chartex" xmlns:cx4="http://schemas.microsoft.com/office/drawing/2016/5/10/chartex" xmlns:cx5="http://schemas.microsoft.com/office/drawing/2016/5/11/chartex" xmlns:cx6="http://schemas.microsoft.com/office/drawing/2016/5/12/chartex" xmlns:cx7="http://schemas.microsoft.com/office/drawing/2016/5/13/chartex" xmlns:cx8="http://schemas.microsoft.com/office/drawing/2016/5/14/chartex" xmlns:mc="http://schemas.openxmlformats.org/markup-compatibility/2006" xmlns:aink="http://schemas.microsoft.com/office/drawing/2016/ink" xmlns:am3d="http://schemas.microsoft.com/office/drawing/2017/model3d" xmlns:o="urn:schemas-microsoft-com:office:office" xmlns:r="http://schemas.openxmlformats.org/officeDocument/2006/relationships" xmlns:m="http://schemas.openxmlformats.org/officeDocument/2006/math" xmlns:v="urn:schemas-microsoft-com:vml" xmlns:wp14="http://schemas.microsoft.com/office/word/2010/wordprocessingDrawing" xmlns:wp="http://schemas.openxmlformats.org/drawingml/2006/wordprocessingDrawing" xmlns:w10="urn:schemas-microsoft-com:office:word" xmlns:w="http://schemas.openxmlformats.org/wordprocessingml/2006/main" xmlns:w14="http://schemas.microsoft.com/office/word/2010/wordml" xmlns:w15="http://schemas.microsoft.com/office/word/2012/wordml" xmlns:w16cex="http://schemas.microsoft.com/office/word/2018/wordml/cex" xmlns:w16cid="http://schemas.microsoft.com/office/word/2016/wordml/cid" xmlns:w16="http://schemas.microsoft.com/office/word/2018/wordml" xmlns:w16se="http://schemas.microsoft.com/office/word/2015/wordml/symex" xmlns:wpg="http://schemas.microsoft.com/office/word/2010/wordprocessingGroup" xmlns:wpi="http://schemas.microsoft.com/office/word/2010/wordprocessingInk" xmlns:wne="http://schemas.microsoft.com/office/word/2006/wordml" xmlns:wps="http://schemas.microsoft.com/office/word/2010/wordprocessingShape" mc:Ignorable="w14 w15 w16se w16cid w16 w16cex wp14">
   <w:p>
     <w:pPr>
       <w:pStyle w:val="Footer"/>
@@ -1241,7 +1172,7 @@
 </file>
 
 <file path=word/footnotes.xml><?xml version="1.0" encoding="utf-8"?>
-<w:footnotes xmlns:wpc="http://schemas.microsoft.com/office/word/2010/wordprocessingCanvas" xmlns:cx="http://schemas.microsoft.com/office/drawing/2014/chartex" xmlns:cx1="http://schemas.microsoft.com/office/drawing/2015/9/8/chartex" xmlns:cx2="http://schemas.microsoft.com/office/drawing/2015/10/21/chartex" xmlns:cx3="http://schemas.microsoft.com/office/drawing/2016/5/9/chartex" xmlns:cx4="http://schemas.microsoft.com/office/drawing/2016/5/10/chartex" xmlns:cx5="http://schemas.microsoft.com/office/drawing/2016/5/11/chartex" xmlns:cx6="http://schemas.microsoft.com/office/drawing/2016/5/12/chartex" xmlns:cx7="http://schemas.microsoft.com/office/drawing/2016/5/13/chartex" xmlns:cx8="http://schemas.microsoft.com/office/drawing/2016/5/14/chartex" xmlns:mc="http://schemas.openxmlformats.org/markup-compatibility/2006" xmlns:aink="http://schemas.microsoft.com/office/drawing/2016/ink" xmlns:am3d="http://schemas.microsoft.com/office/drawing/2017/model3d" xmlns:o="urn:schemas-microsoft-com:office:office" xmlns:r="http://schemas.openxmlformats.org/officeDocument/2006/relationships" xmlns:m="http://schemas.openxmlformats.org/officeDocument/2006/math" xmlns:v="urn:schemas-microsoft-com:vml" xmlns:wp14="http://schemas.microsoft.com/office/word/2010/wordprocessingDrawing" xmlns:wp="http://schemas.openxmlformats.org/drawingml/2006/wordprocessingDrawing" xmlns:w10="urn:schemas-microsoft-com:office:word" xmlns:w="http://schemas.openxmlformats.org/wordprocessingml/2006/main" xmlns:w14="http://schemas.microsoft.com/office/word/2010/wordml" xmlns:w15="http://schemas.microsoft.com/office/word/2012/wordml" xmlns:w16cid="http://schemas.microsoft.com/office/word/2016/wordml/cid" xmlns:w16se="http://schemas.microsoft.com/office/word/2015/wordml/symex" xmlns:wpg="http://schemas.microsoft.com/office/word/2010/wordprocessingGroup" xmlns:wpi="http://schemas.microsoft.com/office/word/2010/wordprocessingInk" xmlns:wne="http://schemas.microsoft.com/office/word/2006/wordml" xmlns:wps="http://schemas.microsoft.com/office/word/2010/wordprocessingShape" mc:Ignorable="w14 w15 w16se w16cid wp14">
+<w:footnotes xmlns:wpc="http://schemas.microsoft.com/office/word/2010/wordprocessingCanvas" xmlns:cx="http://schemas.microsoft.com/office/drawing/2014/chartex" xmlns:cx1="http://schemas.microsoft.com/office/drawing/2015/9/8/chartex" xmlns:cx2="http://schemas.microsoft.com/office/drawing/2015/10/21/chartex" xmlns:cx3="http://schemas.microsoft.com/office/drawing/2016/5/9/chartex" xmlns:cx4="http://schemas.microsoft.com/office/drawing/2016/5/10/chartex" xmlns:cx5="http://schemas.microsoft.com/office/drawing/2016/5/11/chartex" xmlns:cx6="http://schemas.microsoft.com/office/drawing/2016/5/12/chartex" xmlns:cx7="http://schemas.microsoft.com/office/drawing/2016/5/13/chartex" xmlns:cx8="http://schemas.microsoft.com/office/drawing/2016/5/14/chartex" xmlns:mc="http://schemas.openxmlformats.org/markup-compatibility/2006" xmlns:aink="http://schemas.microsoft.com/office/drawing/2016/ink" xmlns:am3d="http://schemas.microsoft.com/office/drawing/2017/model3d" xmlns:o="urn:schemas-microsoft-com:office:office" xmlns:r="http://schemas.openxmlformats.org/officeDocument/2006/relationships" xmlns:m="http://schemas.openxmlformats.org/officeDocument/2006/math" xmlns:v="urn:schemas-microsoft-com:vml" xmlns:wp14="http://schemas.microsoft.com/office/word/2010/wordprocessingDrawing" xmlns:wp="http://schemas.openxmlformats.org/drawingml/2006/wordprocessingDrawing" xmlns:w10="urn:schemas-microsoft-com:office:word" xmlns:w="http://schemas.openxmlformats.org/wordprocessingml/2006/main" xmlns:w14="http://schemas.microsoft.com/office/word/2010/wordml" xmlns:w15="http://schemas.microsoft.com/office/word/2012/wordml" xmlns:w16cex="http://schemas.microsoft.com/office/word/2018/wordml/cex" xmlns:w16cid="http://schemas.microsoft.com/office/word/2016/wordml/cid" xmlns:w16="http://schemas.microsoft.com/office/word/2018/wordml" xmlns:w16se="http://schemas.microsoft.com/office/word/2015/wordml/symex" xmlns:wpg="http://schemas.microsoft.com/office/word/2010/wordprocessingGroup" xmlns:wpi="http://schemas.microsoft.com/office/word/2010/wordprocessingInk" xmlns:wne="http://schemas.microsoft.com/office/word/2006/wordml" xmlns:wps="http://schemas.microsoft.com/office/word/2010/wordprocessingShape" mc:Ignorable="w14 w15 w16se w16cid w16 w16cex wp14">
   <w:footnote w:type="separator" w:id="-1">
     <w:p>
       <w:r>
@@ -1260,7 +1191,7 @@
 </file>
 
 <file path=word/header1.xml><?xml version="1.0" encoding="utf-8"?>
-<w:hdr xmlns:wpc="http://schemas.microsoft.com/office/word/2010/wordprocessingCanvas" xmlns:cx="http://schemas.microsoft.com/office/drawing/2014/chartex" xmlns:cx1="http://schemas.microsoft.com/office/drawing/2015/9/8/chartex" xmlns:cx2="http://schemas.microsoft.com/office/drawing/2015/10/21/chartex" xmlns:cx3="http://schemas.microsoft.com/office/drawing/2016/5/9/chartex" xmlns:cx4="http://schemas.microsoft.com/office/drawing/2016/5/10/chartex" xmlns:cx5="http://schemas.microsoft.com/office/drawing/2016/5/11/chartex" xmlns:cx6="http://schemas.microsoft.com/office/drawing/2016/5/12/chartex" xmlns:cx7="http://schemas.microsoft.com/office/drawing/2016/5/13/chartex" xmlns:cx8="http://schemas.microsoft.com/office/drawing/2016/5/14/chartex" xmlns:mc="http://schemas.openxmlformats.org/markup-compatibility/2006" xmlns:aink="http://schemas.microsoft.com/office/drawing/2016/ink" xmlns:am3d="http://schemas.microsoft.com/office/drawing/2017/model3d" xmlns:o="urn:schemas-microsoft-com:office:office" xmlns:r="http://schemas.openxmlformats.org/officeDocument/2006/relationships" xmlns:m="http://schemas.openxmlformats.org/officeDocument/2006/math" xmlns:v="urn:schemas-microsoft-com:vml" xmlns:wp14="http://schemas.microsoft.com/office/word/2010/wordprocessingDrawing" xmlns:wp="http://schemas.openxmlformats.org/drawingml/2006/wordprocessingDrawing" xmlns:w10="urn:schemas-microsoft-com:office:word" xmlns:w="http://schemas.openxmlformats.org/wordprocessingml/2006/main" xmlns:w14="http://schemas.microsoft.com/office/word/2010/wordml" xmlns:w15="http://schemas.microsoft.com/office/word/2012/wordml" xmlns:w16cid="http://schemas.microsoft.com/office/word/2016/wordml/cid" xmlns:w16se="http://schemas.microsoft.com/office/word/2015/wordml/symex" xmlns:wpg="http://schemas.microsoft.com/office/word/2010/wordprocessingGroup" xmlns:wpi="http://schemas.microsoft.com/office/word/2010/wordprocessingInk" xmlns:wne="http://schemas.microsoft.com/office/word/2006/wordml" xmlns:wps="http://schemas.microsoft.com/office/word/2010/wordprocessingShape" mc:Ignorable="w14 w15 w16se w16cid wp14">
+<w:hdr xmlns:wpc="http://schemas.microsoft.com/office/word/2010/wordprocessingCanvas" xmlns:cx="http://schemas.microsoft.com/office/drawing/2014/chartex" xmlns:cx1="http://schemas.microsoft.com/office/drawing/2015/9/8/chartex" xmlns:cx2="http://schemas.microsoft.com/office/drawing/2015/10/21/chartex" xmlns:cx3="http://schemas.microsoft.com/office/drawing/2016/5/9/chartex" xmlns:cx4="http://schemas.microsoft.com/office/drawing/2016/5/10/chartex" xmlns:cx5="http://schemas.microsoft.com/office/drawing/2016/5/11/chartex" xmlns:cx6="http://schemas.microsoft.com/office/drawing/2016/5/12/chartex" xmlns:cx7="http://schemas.microsoft.com/office/drawing/2016/5/13/chartex" xmlns:cx8="http://schemas.microsoft.com/office/drawing/2016/5/14/chartex" xmlns:mc="http://schemas.openxmlformats.org/markup-compatibility/2006" xmlns:aink="http://schemas.microsoft.com/office/drawing/2016/ink" xmlns:am3d="http://schemas.microsoft.com/office/drawing/2017/model3d" xmlns:o="urn:schemas-microsoft-com:office:office" xmlns:r="http://schemas.openxmlformats.org/officeDocument/2006/relationships" xmlns:m="http://schemas.openxmlformats.org/officeDocument/2006/math" xmlns:v="urn:schemas-microsoft-com:vml" xmlns:wp14="http://schemas.microsoft.com/office/word/2010/wordprocessingDrawing" xmlns:wp="http://schemas.openxmlformats.org/drawingml/2006/wordprocessingDrawing" xmlns:w10="urn:schemas-microsoft-com:office:word" xmlns:w="http://schemas.openxmlformats.org/wordprocessingml/2006/main" xmlns:w14="http://schemas.microsoft.com/office/word/2010/wordml" xmlns:w15="http://schemas.microsoft.com/office/word/2012/wordml" xmlns:w16cex="http://schemas.microsoft.com/office/word/2018/wordml/cex" xmlns:w16cid="http://schemas.microsoft.com/office/word/2016/wordml/cid" xmlns:w16="http://schemas.microsoft.com/office/word/2018/wordml" xmlns:w16se="http://schemas.microsoft.com/office/word/2015/wordml/symex" xmlns:wpg="http://schemas.microsoft.com/office/word/2010/wordprocessingGroup" xmlns:wpi="http://schemas.microsoft.com/office/word/2010/wordprocessingInk" xmlns:wne="http://schemas.microsoft.com/office/word/2006/wordml" xmlns:wps="http://schemas.microsoft.com/office/word/2010/wordprocessingShape" mc:Ignorable="w14 w15 w16se w16cid w16 w16cex wp14">
   <w:p>
     <w:pPr>
       <w:pStyle w:val="Header"/>
@@ -1345,7 +1276,7 @@
 </file>
 
 <file path=word/numbering.xml><?xml version="1.0" encoding="utf-8"?>
-<w:numbering xmlns:wpc="http://schemas.microsoft.com/office/word/2010/wordprocessingCanvas" xmlns:cx="http://schemas.microsoft.com/office/drawing/2014/chartex" xmlns:cx1="http://schemas.microsoft.com/office/drawing/2015/9/8/chartex" xmlns:cx2="http://schemas.microsoft.com/office/drawing/2015/10/21/chartex" xmlns:cx3="http://schemas.microsoft.com/office/drawing/2016/5/9/chartex" xmlns:cx4="http://schemas.microsoft.com/office/drawing/2016/5/10/chartex" xmlns:cx5="http://schemas.microsoft.com/office/drawing/2016/5/11/chartex" xmlns:cx6="http://schemas.microsoft.com/office/drawing/2016/5/12/chartex" xmlns:cx7="http://schemas.microsoft.com/office/drawing/2016/5/13/chartex" xmlns:cx8="http://schemas.microsoft.com/office/drawing/2016/5/14/chartex" xmlns:mc="http://schemas.openxmlformats.org/markup-compatibility/2006" xmlns:aink="http://schemas.microsoft.com/office/drawing/2016/ink" xmlns:am3d="http://schemas.microsoft.com/office/drawing/2017/model3d" xmlns:o="urn:schemas-microsoft-com:office:office" xmlns:r="http://schemas.openxmlformats.org/officeDocument/2006/relationships" xmlns:m="http://schemas.openxmlformats.org/officeDocument/2006/math" xmlns:v="urn:schemas-microsoft-com:vml" xmlns:wp14="http://schemas.microsoft.com/office/word/2010/wordprocessingDrawing" xmlns:wp="http://schemas.openxmlformats.org/drawingml/2006/wordprocessingDrawing" xmlns:w10="urn:schemas-microsoft-com:office:word" xmlns:w="http://schemas.openxmlformats.org/wordprocessingml/2006/main" xmlns:w14="http://schemas.microsoft.com/office/word/2010/wordml" xmlns:w15="http://schemas.microsoft.com/office/word/2012/wordml" xmlns:w16cid="http://schemas.microsoft.com/office/word/2016/wordml/cid" xmlns:w16se="http://schemas.microsoft.com/office/word/2015/wordml/symex" xmlns:wpg="http://schemas.microsoft.com/office/word/2010/wordprocessingGroup" xmlns:wpi="http://schemas.microsoft.com/office/word/2010/wordprocessingInk" xmlns:wne="http://schemas.microsoft.com/office/word/2006/wordml" xmlns:wps="http://schemas.microsoft.com/office/word/2010/wordprocessingShape" mc:Ignorable="w14 w15 w16se w16cid wp14">
+<w:numbering xmlns:wpc="http://schemas.microsoft.com/office/word/2010/wordprocessingCanvas" xmlns:cx="http://schemas.microsoft.com/office/drawing/2014/chartex" xmlns:cx1="http://schemas.microsoft.com/office/drawing/2015/9/8/chartex" xmlns:cx2="http://schemas.microsoft.com/office/drawing/2015/10/21/chartex" xmlns:cx3="http://schemas.microsoft.com/office/drawing/2016/5/9/chartex" xmlns:cx4="http://schemas.microsoft.com/office/drawing/2016/5/10/chartex" xmlns:cx5="http://schemas.microsoft.com/office/drawing/2016/5/11/chartex" xmlns:cx6="http://schemas.microsoft.com/office/drawing/2016/5/12/chartex" xmlns:cx7="http://schemas.microsoft.com/office/drawing/2016/5/13/chartex" xmlns:cx8="http://schemas.microsoft.com/office/drawing/2016/5/14/chartex" xmlns:mc="http://schemas.openxmlformats.org/markup-compatibility/2006" xmlns:aink="http://schemas.microsoft.com/office/drawing/2016/ink" xmlns:am3d="http://schemas.microsoft.com/office/drawing/2017/model3d" xmlns:o="urn:schemas-microsoft-com:office:office" xmlns:r="http://schemas.openxmlformats.org/officeDocument/2006/relationships" xmlns:m="http://schemas.openxmlformats.org/officeDocument/2006/math" xmlns:v="urn:schemas-microsoft-com:vml" xmlns:wp14="http://schemas.microsoft.com/office/word/2010/wordprocessingDrawing" xmlns:wp="http://schemas.openxmlformats.org/drawingml/2006/wordprocessingDrawing" xmlns:w10="urn:schemas-microsoft-com:office:word" xmlns:w="http://schemas.openxmlformats.org/wordprocessingml/2006/main" xmlns:w14="http://schemas.microsoft.com/office/word/2010/wordml" xmlns:w15="http://schemas.microsoft.com/office/word/2012/wordml" xmlns:w16cex="http://schemas.microsoft.com/office/word/2018/wordml/cex" xmlns:w16cid="http://schemas.microsoft.com/office/word/2016/wordml/cid" xmlns:w16="http://schemas.microsoft.com/office/word/2018/wordml" xmlns:w16se="http://schemas.microsoft.com/office/word/2015/wordml/symex" xmlns:wpg="http://schemas.microsoft.com/office/word/2010/wordprocessingGroup" xmlns:wpi="http://schemas.microsoft.com/office/word/2010/wordprocessingInk" xmlns:wne="http://schemas.microsoft.com/office/word/2006/wordml" xmlns:wps="http://schemas.microsoft.com/office/word/2010/wordprocessingShape" mc:Ignorable="w14 w15 w16se w16cid w16 w16cex wp14">
   <w:abstractNum w:abstractNumId="0" w15:restartNumberingAfterBreak="0">
     <w:nsid w:val="322E48AA"/>
     <w:multiLevelType w:val="hybridMultilevel"/>
@@ -1787,7 +1718,7 @@
 </file>
 
 <file path=word/styles.xml><?xml version="1.0" encoding="utf-8"?>
-<w:styles xmlns:mc="http://schemas.openxmlformats.org/markup-compatibility/2006" xmlns:r="http://schemas.openxmlformats.org/officeDocument/2006/relationships" xmlns:w="http://schemas.openxmlformats.org/wordprocessingml/2006/main" xmlns:w14="http://schemas.microsoft.com/office/word/2010/wordml" xmlns:w15="http://schemas.microsoft.com/office/word/2012/wordml" xmlns:w16cid="http://schemas.microsoft.com/office/word/2016/wordml/cid" xmlns:w16se="http://schemas.microsoft.com/office/word/2015/wordml/symex" mc:Ignorable="w14 w15 w16se w16cid">
+<w:styles xmlns:mc="http://schemas.openxmlformats.org/markup-compatibility/2006" xmlns:r="http://schemas.openxmlformats.org/officeDocument/2006/relationships" xmlns:w="http://schemas.openxmlformats.org/wordprocessingml/2006/main" xmlns:w14="http://schemas.microsoft.com/office/word/2010/wordml" xmlns:w15="http://schemas.microsoft.com/office/word/2012/wordml" xmlns:w16cex="http://schemas.microsoft.com/office/word/2018/wordml/cex" xmlns:w16cid="http://schemas.microsoft.com/office/word/2016/wordml/cid" xmlns:w16="http://schemas.microsoft.com/office/word/2018/wordml" xmlns:w16se="http://schemas.microsoft.com/office/word/2015/wordml/symex" mc:Ignorable="w14 w15 w16se w16cid w16 w16cex">
   <w:docDefaults>
     <w:rPrDefault>
       <w:rPr>
@@ -2594,15 +2525,6 @@
 </file>
 
 <file path=customXml/item1.xml><?xml version="1.0" encoding="utf-8"?>
-<?mso-contentType ?>
-<FormTemplates xmlns="http://schemas.microsoft.com/sharepoint/v3/contenttype/forms">
-  <Display>DocumentLibraryForm</Display>
-  <Edit>DocumentLibraryForm</Edit>
-  <New>DocumentLibraryForm</New>
-</FormTemplates>
-</file>
-
-<file path=customXml/item2.xml><?xml version="1.0" encoding="utf-8"?>
 <ct:contentTypeSchema xmlns:ct="http://schemas.microsoft.com/office/2006/metadata/contentType" xmlns:ma="http://schemas.microsoft.com/office/2006/metadata/properties/metaAttributes" ct:_="" ma:_="" ma:contentTypeName="Document" ma:contentTypeID="0x010100EC92D6BB4567F145A55A0D6E36B9C1FA" ma:contentTypeVersion="9" ma:contentTypeDescription="Create a new document." ma:contentTypeScope="" ma:versionID="477c5c72923e058de2108428a0ebba1e">
   <xsd:schema xmlns:xsd="http://www.w3.org/2001/XMLSchema" xmlns:xs="http://www.w3.org/2001/XMLSchema" xmlns:p="http://schemas.microsoft.com/office/2006/metadata/properties" xmlns:ns2="df3aa207-181c-4960-ab6c-a43bac42d9cc" xmlns:ns3="d4047c4b-d157-4780-9123-534d0b3600d8" targetNamespace="http://schemas.microsoft.com/office/2006/metadata/properties" ma:root="true" ma:fieldsID="ee6adab05e12ef3308e80a362d0d7fc0" ns2:_="" ns3:_="">
     <xsd:import namespace="df3aa207-181c-4960-ab6c-a43bac42d9cc"/>
@@ -2799,6 +2721,15 @@
 </ct:contentTypeSchema>
 </file>
 
+<file path=customXml/item2.xml><?xml version="1.0" encoding="utf-8"?>
+<?mso-contentType ?>
+<FormTemplates xmlns="http://schemas.microsoft.com/sharepoint/v3/contenttype/forms">
+  <Display>DocumentLibraryForm</Display>
+  <Edit>DocumentLibraryForm</Edit>
+  <New>DocumentLibraryForm</New>
+</FormTemplates>
+</file>
+
 <file path=customXml/item3.xml><?xml version="1.0" encoding="utf-8"?>
 <p:properties xmlns:p="http://schemas.microsoft.com/office/2006/metadata/properties" xmlns:xsi="http://www.w3.org/2001/XMLSchema-instance" xmlns:pc="http://schemas.microsoft.com/office/infopath/2007/PartnerControls">
   <documentManagement/>
@@ -2810,14 +2741,6 @@
 </file>
 
 <file path=customXml/itemProps1.xml><?xml version="1.0" encoding="utf-8"?>
-<ds:datastoreItem xmlns:ds="http://schemas.openxmlformats.org/officeDocument/2006/customXml" ds:itemID="{3C8B0102-14ED-4D67-9D43-85C0DF3AAC0E}">
-  <ds:schemaRefs>
-    <ds:schemaRef ds:uri="http://schemas.microsoft.com/sharepoint/v3/contenttype/forms"/>
-  </ds:schemaRefs>
-</ds:datastoreItem>
-</file>
-
-<file path=customXml/itemProps2.xml><?xml version="1.0" encoding="utf-8"?>
 <ds:datastoreItem xmlns:ds="http://schemas.openxmlformats.org/officeDocument/2006/customXml" ds:itemID="{9C6592B0-EDF4-48E7-80E9-23B122212568}">
   <ds:schemaRefs>
     <ds:schemaRef ds:uri="http://schemas.microsoft.com/office/2006/metadata/contentType"/>
@@ -2836,6 +2759,14 @@
 </ds:datastoreItem>
 </file>
 
+<file path=customXml/itemProps2.xml><?xml version="1.0" encoding="utf-8"?>
+<ds:datastoreItem xmlns:ds="http://schemas.openxmlformats.org/officeDocument/2006/customXml" ds:itemID="{3C8B0102-14ED-4D67-9D43-85C0DF3AAC0E}">
+  <ds:schemaRefs>
+    <ds:schemaRef ds:uri="http://schemas.microsoft.com/sharepoint/v3/contenttype/forms"/>
+  </ds:schemaRefs>
+</ds:datastoreItem>
+</file>
+
 <file path=customXml/itemProps3.xml><?xml version="1.0" encoding="utf-8"?>
 <ds:datastoreItem xmlns:ds="http://schemas.openxmlformats.org/officeDocument/2006/customXml" ds:itemID="{4A68B3C0-081B-4D63-935B-FCA4799EBBC2}">
   <ds:schemaRefs>
@@ -2846,7 +2777,7 @@
 </file>
 
 <file path=customXml/itemProps4.xml><?xml version="1.0" encoding="utf-8"?>
-<ds:datastoreItem xmlns:ds="http://schemas.openxmlformats.org/officeDocument/2006/customXml" ds:itemID="{6BFB830C-BB94-4781-AF3B-676E22537B35}">
+<ds:datastoreItem xmlns:ds="http://schemas.openxmlformats.org/officeDocument/2006/customXml" ds:itemID="{2519ACA3-4F74-41C2-A5F8-A39007EF734E}">
   <ds:schemaRefs>
     <ds:schemaRef ds:uri="http://schemas.openxmlformats.org/officeDocument/2006/bibliography"/>
   </ds:schemaRefs>

</xml_diff>